<commit_message>
hopefully done with updating SQL stuff
</commit_message>
<xml_diff>
--- a/Japallum_Apparel/DAL/Database Normalisation.docx
+++ b/Japallum_Apparel/DAL/Database Normalisation.docx
@@ -214,10 +214,7 @@
         <w:t>Most attributes are functionally dependent on the Customer ID however the Address within itself would be a composite Key and will therefore become its own class, thus to restore the atomic values</w:t>
       </w:r>
       <w:r>
-        <w:t>. This shall also be done to create a single separate class for login</w:t>
-      </w:r>
-      <w:r>
-        <w:t>.</w:t>
+        <w:t xml:space="preserve">. </w:t>
       </w:r>
     </w:p>
     <w:p>
@@ -248,10 +245,7 @@
       </w:r>
       <w:proofErr w:type="spellStart"/>
       <w:r>
-        <w:t>f</w:t>
-      </w:r>
-      <w:r>
-        <w:t>Name</w:t>
+        <w:t>fName</w:t>
       </w:r>
       <w:proofErr w:type="spellEnd"/>
       <w:r>
@@ -281,14 +275,19 @@
       <w:r>
         <w:t xml:space="preserve">, </w:t>
       </w:r>
+      <w:proofErr w:type="spellStart"/>
       <w:r>
         <w:t>Email,</w:t>
       </w:r>
       <w:r>
-        <w:t xml:space="preserve"> </w:t>
-      </w:r>
-      <w:r>
-        <w:t>Phone Number)</w:t>
+        <w:t>password</w:t>
+      </w:r>
+      <w:proofErr w:type="spellEnd"/>
+      <w:r>
+        <w:t>,</w:t>
+      </w:r>
+      <w:r>
+        <w:t xml:space="preserve"> Phone Number)</w:t>
       </w:r>
     </w:p>
     <w:p>
@@ -341,34 +340,57 @@
     </w:p>
     <w:p>
       <w:pPr>
+        <w:pStyle w:val="Heading3"/>
+      </w:pPr>
+      <w:r>
+        <w:t>3</w:t>
+      </w:r>
+      <w:r>
+        <w:rPr>
+          <w:vertAlign w:val="superscript"/>
+        </w:rPr>
+        <w:t>rd</w:t>
+      </w:r>
+      <w:r>
+        <w:t xml:space="preserve"> Normal Form</w:t>
+      </w:r>
+    </w:p>
+    <w:p>
+      <w:pPr>
         <w:ind w:left="720"/>
       </w:pPr>
-      <w:proofErr w:type="spellStart"/>
+      <w:r>
+        <w:t>This form is not needed as all information is dependent on the Primary key. And as such the risk of any anomalies or conflicts has been severely lessened.</w:t>
+      </w:r>
+    </w:p>
+    <w:p>
+      <w:pPr>
+        <w:pStyle w:val="Heading3"/>
+      </w:pPr>
+      <w:r>
+        <w:t>Fully Normalized</w:t>
+      </w:r>
+    </w:p>
+    <w:p>
+      <w:pPr>
+        <w:ind w:left="720"/>
+      </w:pPr>
       <w:proofErr w:type="gramStart"/>
       <w:r>
         <w:rPr>
           <w:b/>
         </w:rPr>
-        <w:t>CustomerLogin</w:t>
-      </w:r>
-      <w:proofErr w:type="spellEnd"/>
-      <w:r>
-        <w:rPr>
-          <w:b/>
-        </w:rPr>
+        <w:t>Customer</w:t>
+      </w:r>
+      <w:r>
         <w:t>(</w:t>
       </w:r>
       <w:proofErr w:type="spellStart"/>
       <w:proofErr w:type="gramEnd"/>
       <w:r>
-        <w:t>customerPassword</w:t>
-      </w:r>
-      <w:proofErr w:type="spellEnd"/>
-      <w:r>
-        <w:t xml:space="preserve">, </w:t>
-      </w:r>
-      <w:proofErr w:type="spellStart"/>
-      <w:r>
+        <w:rPr>
+          <w:u w:val="single"/>
+        </w:rPr>
         <w:t>CustomerID</w:t>
       </w:r>
       <w:proofErr w:type="spellEnd"/>
@@ -377,7 +399,47 @@
       </w:r>
       <w:proofErr w:type="spellStart"/>
       <w:r>
-        <w:t>CustomerEmail</w:t>
+        <w:t>fName</w:t>
+      </w:r>
+      <w:proofErr w:type="spellEnd"/>
+      <w:r>
+        <w:t xml:space="preserve">, </w:t>
+      </w:r>
+      <w:proofErr w:type="spellStart"/>
+      <w:r>
+        <w:t>lName</w:t>
+      </w:r>
+      <w:proofErr w:type="spellEnd"/>
+      <w:r>
+        <w:t xml:space="preserve">, </w:t>
+      </w:r>
+      <w:proofErr w:type="spellStart"/>
+      <w:r>
+        <w:t>rAddress</w:t>
+      </w:r>
+      <w:proofErr w:type="spellEnd"/>
+      <w:r>
+        <w:t xml:space="preserve">, </w:t>
+      </w:r>
+      <w:proofErr w:type="spellStart"/>
+      <w:r>
+        <w:t>bAddress</w:t>
+      </w:r>
+      <w:proofErr w:type="spellEnd"/>
+      <w:r>
+        <w:t xml:space="preserve">, </w:t>
+      </w:r>
+      <w:proofErr w:type="spellStart"/>
+      <w:r>
+        <w:t>customerEmail</w:t>
+      </w:r>
+      <w:proofErr w:type="spellEnd"/>
+      <w:r>
+        <w:t xml:space="preserve">, </w:t>
+      </w:r>
+      <w:proofErr w:type="spellStart"/>
+      <w:r>
+        <w:t>customerPhoneNum</w:t>
       </w:r>
       <w:proofErr w:type="spellEnd"/>
       <w:r>
@@ -386,15 +448,299 @@
     </w:p>
     <w:p>
       <w:pPr>
+        <w:ind w:left="720"/>
+      </w:pPr>
+      <w:r>
+        <w:rPr>
+          <w:b/>
+        </w:rPr>
+        <w:t>PRIMARY</w:t>
+      </w:r>
+      <w:r>
+        <w:rPr>
+          <w:b/>
+        </w:rPr>
+        <w:t xml:space="preserve"> KEY</w:t>
+      </w:r>
+      <w:r>
+        <w:t xml:space="preserve"> </w:t>
+      </w:r>
+      <w:proofErr w:type="spellStart"/>
+      <w:r>
+        <w:t>CustomerID</w:t>
+      </w:r>
+      <w:proofErr w:type="spellEnd"/>
+    </w:p>
+    <w:p>
+      <w:pPr>
+        <w:ind w:left="720"/>
+      </w:pPr>
+      <w:r>
+        <w:rPr>
+          <w:b/>
+        </w:rPr>
+        <w:t>FOREIGN KEY</w:t>
+      </w:r>
+      <w:r>
+        <w:t xml:space="preserve"> </w:t>
+      </w:r>
+      <w:proofErr w:type="spellStart"/>
+      <w:r>
+        <w:t>rAddress</w:t>
+      </w:r>
+      <w:proofErr w:type="spellEnd"/>
+      <w:r>
+        <w:t xml:space="preserve"> REFERENCES Address(</w:t>
+      </w:r>
+      <w:proofErr w:type="spellStart"/>
+      <w:r>
+        <w:t>AddressID</w:t>
+      </w:r>
+      <w:proofErr w:type="spellEnd"/>
+      <w:r>
+        <w:t xml:space="preserve">) ON DELETE NO ACTION </w:t>
+      </w:r>
+    </w:p>
+    <w:p>
+      <w:pPr>
+        <w:ind w:left="720"/>
+      </w:pPr>
+      <w:r>
+        <w:rPr>
+          <w:b/>
+        </w:rPr>
+        <w:t>FOREIGN KEY</w:t>
+      </w:r>
+      <w:r>
+        <w:t xml:space="preserve"> </w:t>
+      </w:r>
+      <w:proofErr w:type="spellStart"/>
+      <w:r>
+        <w:t>bAddress</w:t>
+      </w:r>
+      <w:proofErr w:type="spellEnd"/>
+      <w:r>
+        <w:t xml:space="preserve"> REFERENCES Address(</w:t>
+      </w:r>
+      <w:proofErr w:type="spellStart"/>
+      <w:r>
+        <w:t>AddressID</w:t>
+      </w:r>
+      <w:proofErr w:type="spellEnd"/>
+      <w:r>
+        <w:t xml:space="preserve">) ON DELETE NO ACTION </w:t>
+      </w:r>
+    </w:p>
+    <w:p>
+      <w:pPr>
+        <w:ind w:left="720"/>
+      </w:pPr>
+    </w:p>
+    <w:p>
+      <w:pPr>
+        <w:ind w:left="720"/>
+      </w:pPr>
+      <w:proofErr w:type="gramStart"/>
+      <w:r>
+        <w:rPr>
+          <w:b/>
+        </w:rPr>
+        <w:t>Address(</w:t>
+      </w:r>
+      <w:proofErr w:type="spellStart"/>
+      <w:proofErr w:type="gramEnd"/>
+      <w:r>
+        <w:rPr>
+          <w:u w:val="single"/>
+        </w:rPr>
+        <w:t>addressID</w:t>
+      </w:r>
+      <w:proofErr w:type="spellEnd"/>
+      <w:r>
+        <w:t xml:space="preserve">, </w:t>
+      </w:r>
+      <w:proofErr w:type="spellStart"/>
+      <w:r>
+        <w:t>StreetNum</w:t>
+      </w:r>
+      <w:proofErr w:type="spellEnd"/>
+      <w:r>
+        <w:t xml:space="preserve">, </w:t>
+      </w:r>
+      <w:proofErr w:type="spellStart"/>
+      <w:r>
+        <w:t>streetName</w:t>
+      </w:r>
+      <w:proofErr w:type="spellEnd"/>
+      <w:r>
+        <w:t xml:space="preserve">, suburb, State, </w:t>
+      </w:r>
+      <w:proofErr w:type="spellStart"/>
+      <w:r>
+        <w:t>PostCode</w:t>
+      </w:r>
+      <w:proofErr w:type="spellEnd"/>
+      <w:r>
+        <w:t>)</w:t>
+      </w:r>
+    </w:p>
+    <w:p>
+      <w:pPr>
+        <w:ind w:left="720"/>
+      </w:pPr>
+      <w:r>
+        <w:rPr>
+          <w:b/>
+        </w:rPr>
+        <w:t>PRIMARY KEY</w:t>
+      </w:r>
+      <w:r>
+        <w:t xml:space="preserve"> </w:t>
+      </w:r>
+      <w:proofErr w:type="spellStart"/>
+      <w:r>
+        <w:t>AddressID</w:t>
+      </w:r>
+      <w:proofErr w:type="spellEnd"/>
+    </w:p>
+    <w:p>
+      <w:pPr>
+        <w:pStyle w:val="Heading2"/>
+      </w:pPr>
+      <w:r>
+        <w:t>Admin</w:t>
+      </w:r>
+    </w:p>
+    <w:p>
+      <w:pPr>
         <w:pStyle w:val="Heading3"/>
-      </w:pPr>
-      <w:r>
-        <w:t>3</w:t>
+        <w:rPr>
+          <w:rStyle w:val="Heading3Char"/>
+        </w:rPr>
+      </w:pPr>
+      <w:r>
+        <w:t>Un-Normalised</w:t>
+      </w:r>
+    </w:p>
+    <w:p>
+      <w:r>
+        <w:tab/>
+      </w:r>
+      <w:proofErr w:type="gramStart"/>
+      <w:r>
+        <w:rPr>
+          <w:b/>
+        </w:rPr>
+        <w:t>Admin(</w:t>
+      </w:r>
+      <w:proofErr w:type="spellStart"/>
+      <w:proofErr w:type="gramEnd"/>
+      <w:r>
+        <w:t>AdminID</w:t>
+      </w:r>
+      <w:proofErr w:type="spellEnd"/>
+      <w:r>
+        <w:t>, Name, Email, password)</w:t>
+      </w:r>
+    </w:p>
+    <w:p>
+      <w:pPr>
+        <w:pStyle w:val="Heading3"/>
+      </w:pPr>
+      <w:r>
+        <w:t>1</w:t>
       </w:r>
       <w:r>
         <w:rPr>
           <w:vertAlign w:val="superscript"/>
         </w:rPr>
+        <w:t>st</w:t>
+      </w:r>
+      <w:r>
+        <w:t xml:space="preserve"> Normal Form</w:t>
+      </w:r>
+    </w:p>
+    <w:p>
+      <w:pPr>
+        <w:ind w:left="720"/>
+      </w:pPr>
+      <w:r>
+        <w:t>This went through the same sort of process as the 1</w:t>
+      </w:r>
+      <w:r>
+        <w:rPr>
+          <w:vertAlign w:val="superscript"/>
+        </w:rPr>
+        <w:t>st</w:t>
+      </w:r>
+      <w:r>
+        <w:t xml:space="preserve"> Normal Form and as such will be essentially the same sort of deal</w:t>
+      </w:r>
+    </w:p>
+    <w:p>
+      <w:pPr>
+        <w:ind w:left="720"/>
+      </w:pPr>
+      <w:proofErr w:type="gramStart"/>
+      <w:r>
+        <w:rPr>
+          <w:b/>
+        </w:rPr>
+        <w:lastRenderedPageBreak/>
+        <w:t>Admin(</w:t>
+      </w:r>
+      <w:r>
+        <w:t xml:space="preserve"> </w:t>
+      </w:r>
+      <w:proofErr w:type="spellStart"/>
+      <w:r>
+        <w:t>AdminID</w:t>
+      </w:r>
+      <w:proofErr w:type="spellEnd"/>
+      <w:proofErr w:type="gramEnd"/>
+      <w:r>
+        <w:t xml:space="preserve">, </w:t>
+      </w:r>
+      <w:proofErr w:type="spellStart"/>
+      <w:r>
+        <w:t>fname</w:t>
+      </w:r>
+      <w:proofErr w:type="spellEnd"/>
+      <w:r>
+        <w:t xml:space="preserve">, </w:t>
+      </w:r>
+      <w:proofErr w:type="spellStart"/>
+      <w:r>
+        <w:t>lName</w:t>
+      </w:r>
+      <w:proofErr w:type="spellEnd"/>
+      <w:r>
+        <w:t>, Email, Password)</w:t>
+      </w:r>
+    </w:p>
+    <w:p>
+      <w:pPr>
+        <w:pStyle w:val="Heading3"/>
+      </w:pPr>
+      <w:r>
+        <w:t>2</w:t>
+      </w:r>
+      <w:r>
+        <w:rPr>
+          <w:vertAlign w:val="superscript"/>
+        </w:rPr>
+        <w:t>nd</w:t>
+      </w:r>
+      <w:r>
+        <w:t xml:space="preserve"> Normal Form</w:t>
+      </w:r>
+      <w:r>
+        <w:t xml:space="preserve"> and 3</w:t>
+      </w:r>
+      <w:r>
+        <w:rPr>
+          <w:vertAlign w:val="superscript"/>
+        </w:rPr>
         <w:t>rd</w:t>
       </w:r>
       <w:r>
@@ -402,798 +748,108 @@
       </w:r>
     </w:p>
     <w:p>
+      <w:r>
+        <w:tab/>
+        <w:t>Is already in them</w:t>
+      </w:r>
+    </w:p>
+    <w:p>
+      <w:pPr>
+        <w:pStyle w:val="Heading3"/>
+      </w:pPr>
+      <w:r>
+        <w:t>Normalised</w:t>
+      </w:r>
+    </w:p>
+    <w:p>
+      <w:r>
+        <w:tab/>
+      </w:r>
+      <w:r>
+        <w:rPr>
+          <w:b/>
+        </w:rPr>
+        <w:t>Admin(</w:t>
+      </w:r>
+      <w:r>
+        <w:t xml:space="preserve"> </w:t>
+      </w:r>
+      <w:proofErr w:type="spellStart"/>
+      <w:r>
+        <w:rPr>
+          <w:u w:val="single"/>
+        </w:rPr>
+        <w:t>adminID</w:t>
+      </w:r>
+      <w:proofErr w:type="spellEnd"/>
+      <w:r>
+        <w:t xml:space="preserve">, </w:t>
+      </w:r>
+      <w:proofErr w:type="spellStart"/>
+      <w:r>
+        <w:t>fName</w:t>
+      </w:r>
+      <w:proofErr w:type="spellEnd"/>
+      <w:r>
+        <w:t>, lName,</w:t>
+      </w:r>
+      <w:r>
+        <w:t>password,</w:t>
+      </w:r>
+      <w:bookmarkStart w:id="0" w:name="_GoBack"/>
+      <w:bookmarkEnd w:id="0"/>
+      <w:r>
+        <w:t xml:space="preserve"> </w:t>
+      </w:r>
+      <w:proofErr w:type="spellStart"/>
+      <w:r>
+        <w:t>adminEmail</w:t>
+      </w:r>
+      <w:proofErr w:type="spellEnd"/>
+      <w:r>
+        <w:t>)</w:t>
+      </w:r>
+    </w:p>
+    <w:p>
+      <w:r>
+        <w:tab/>
+      </w:r>
+      <w:r>
+        <w:rPr>
+          <w:b/>
+        </w:rPr>
+        <w:t>PRIMARY KEY</w:t>
+      </w:r>
+      <w:r>
+        <w:rPr>
+          <w:b/>
+        </w:rPr>
+        <w:t xml:space="preserve"> </w:t>
+      </w:r>
+      <w:proofErr w:type="spellStart"/>
+      <w:r>
+        <w:t>adminID</w:t>
+      </w:r>
+      <w:proofErr w:type="spellEnd"/>
+    </w:p>
+    <w:p>
+      <w:pPr>
+        <w:pStyle w:val="Heading2"/>
+      </w:pPr>
+      <w:r>
+        <w:t>Product</w:t>
+      </w:r>
+    </w:p>
+    <w:p>
       <w:pPr>
         <w:ind w:left="720"/>
       </w:pPr>
       <w:r>
-        <w:t>This form is not needed as all information is dependent on the Primary key. And as such the risk of any anomalies or conflicts has been severely lessened.</w:t>
-      </w:r>
-    </w:p>
-    <w:p>
-      <w:pPr>
-        <w:pStyle w:val="Heading3"/>
-      </w:pPr>
-      <w:r>
-        <w:t>Fully Normalized</w:t>
-      </w:r>
-    </w:p>
-    <w:p>
-      <w:pPr>
-        <w:ind w:left="720"/>
-      </w:pPr>
-      <w:proofErr w:type="gramStart"/>
-      <w:r>
-        <w:rPr>
-          <w:b/>
-        </w:rPr>
-        <w:t>Customer</w:t>
-      </w:r>
-      <w:r>
-        <w:t>(</w:t>
-      </w:r>
-      <w:proofErr w:type="spellStart"/>
-      <w:proofErr w:type="gramEnd"/>
-      <w:r>
-        <w:rPr>
-          <w:u w:val="single"/>
-        </w:rPr>
-        <w:t>CustomerID</w:t>
-      </w:r>
-      <w:proofErr w:type="spellEnd"/>
-      <w:r>
-        <w:t xml:space="preserve">, </w:t>
-      </w:r>
-      <w:proofErr w:type="spellStart"/>
-      <w:r>
-        <w:t>fName</w:t>
-      </w:r>
-      <w:proofErr w:type="spellEnd"/>
-      <w:r>
-        <w:t xml:space="preserve">, </w:t>
-      </w:r>
-      <w:proofErr w:type="spellStart"/>
-      <w:r>
-        <w:t>lName</w:t>
-      </w:r>
-      <w:proofErr w:type="spellEnd"/>
-      <w:r>
-        <w:t xml:space="preserve">, </w:t>
-      </w:r>
-      <w:proofErr w:type="spellStart"/>
-      <w:r>
-        <w:t>rAddress</w:t>
-      </w:r>
-      <w:proofErr w:type="spellEnd"/>
-      <w:r>
-        <w:t xml:space="preserve">, </w:t>
-      </w:r>
-      <w:proofErr w:type="spellStart"/>
-      <w:r>
-        <w:t>bAddress</w:t>
-      </w:r>
-      <w:proofErr w:type="spellEnd"/>
-      <w:r>
-        <w:t xml:space="preserve">, </w:t>
-      </w:r>
-      <w:proofErr w:type="spellStart"/>
-      <w:r>
-        <w:t>customerEmail</w:t>
-      </w:r>
-      <w:proofErr w:type="spellEnd"/>
-      <w:r>
-        <w:t xml:space="preserve">, </w:t>
-      </w:r>
-      <w:proofErr w:type="spellStart"/>
-      <w:r>
-        <w:t>customerPhoneNum</w:t>
-      </w:r>
-      <w:proofErr w:type="spellEnd"/>
-      <w:r>
-        <w:t>)</w:t>
-      </w:r>
-    </w:p>
-    <w:p>
-      <w:pPr>
-        <w:ind w:left="720"/>
-      </w:pPr>
-      <w:r>
-        <w:rPr>
-          <w:b/>
-        </w:rPr>
-        <w:t>PRIMARY</w:t>
-      </w:r>
-      <w:r>
-        <w:rPr>
-          <w:b/>
-        </w:rPr>
-        <w:t xml:space="preserve"> KEY</w:t>
-      </w:r>
-      <w:r>
-        <w:t xml:space="preserve"> </w:t>
-      </w:r>
-      <w:proofErr w:type="spellStart"/>
-      <w:r>
-        <w:t>CustomerID</w:t>
-      </w:r>
-      <w:proofErr w:type="spellEnd"/>
-    </w:p>
-    <w:p>
-      <w:pPr>
-        <w:ind w:left="720"/>
-      </w:pPr>
-      <w:r>
-        <w:rPr>
-          <w:b/>
-        </w:rPr>
-        <w:t>FOREIGN KEY</w:t>
-      </w:r>
-      <w:r>
-        <w:t xml:space="preserve"> </w:t>
-      </w:r>
-      <w:proofErr w:type="spellStart"/>
-      <w:r>
-        <w:t>rAddress</w:t>
-      </w:r>
-      <w:proofErr w:type="spellEnd"/>
-      <w:r>
-        <w:t xml:space="preserve"> REFERENCES Address(</w:t>
-      </w:r>
-      <w:proofErr w:type="spellStart"/>
-      <w:r>
-        <w:t>AddressID</w:t>
-      </w:r>
-      <w:proofErr w:type="spellEnd"/>
-      <w:r>
-        <w:t xml:space="preserve">) ON DELETE NO ACTION </w:t>
-      </w:r>
-    </w:p>
-    <w:p>
-      <w:pPr>
-        <w:ind w:left="720"/>
-      </w:pPr>
-      <w:r>
-        <w:rPr>
-          <w:b/>
-        </w:rPr>
-        <w:t>FOREIGN KEY</w:t>
-      </w:r>
-      <w:r>
-        <w:t xml:space="preserve"> </w:t>
-      </w:r>
-      <w:proofErr w:type="spellStart"/>
-      <w:r>
-        <w:t>b</w:t>
-      </w:r>
-      <w:r>
-        <w:t>Address</w:t>
-      </w:r>
-      <w:proofErr w:type="spellEnd"/>
-      <w:r>
-        <w:t xml:space="preserve"> REFERENCES Address(</w:t>
-      </w:r>
-      <w:proofErr w:type="spellStart"/>
-      <w:r>
-        <w:t>AddressID</w:t>
-      </w:r>
-      <w:proofErr w:type="spellEnd"/>
-      <w:r>
-        <w:t>) ON DE</w:t>
-      </w:r>
-      <w:r>
-        <w:t>LE</w:t>
-      </w:r>
-      <w:r>
-        <w:t xml:space="preserve">TE NO ACTION </w:t>
-      </w:r>
-    </w:p>
-    <w:p>
-      <w:pPr>
-        <w:ind w:left="720"/>
-      </w:pPr>
-    </w:p>
-    <w:p>
-      <w:pPr>
-        <w:ind w:left="720"/>
-      </w:pPr>
-      <w:proofErr w:type="gramStart"/>
-      <w:r>
-        <w:rPr>
-          <w:b/>
-        </w:rPr>
-        <w:t>Address(</w:t>
-      </w:r>
-      <w:proofErr w:type="spellStart"/>
-      <w:proofErr w:type="gramEnd"/>
-      <w:r>
-        <w:rPr>
-          <w:u w:val="single"/>
-        </w:rPr>
-        <w:t>addressID</w:t>
-      </w:r>
-      <w:proofErr w:type="spellEnd"/>
-      <w:r>
-        <w:t xml:space="preserve">, </w:t>
-      </w:r>
-      <w:proofErr w:type="spellStart"/>
-      <w:r>
-        <w:t>StreetNum</w:t>
-      </w:r>
-      <w:proofErr w:type="spellEnd"/>
-      <w:r>
-        <w:t xml:space="preserve">, </w:t>
-      </w:r>
-      <w:proofErr w:type="spellStart"/>
-      <w:r>
-        <w:t>streetName</w:t>
-      </w:r>
-      <w:proofErr w:type="spellEnd"/>
-      <w:r>
-        <w:t xml:space="preserve">, suburb, State, </w:t>
-      </w:r>
-      <w:proofErr w:type="spellStart"/>
-      <w:r>
-        <w:t>PostCode</w:t>
-      </w:r>
-      <w:proofErr w:type="spellEnd"/>
-      <w:r>
-        <w:t>)</w:t>
-      </w:r>
-    </w:p>
-    <w:p>
-      <w:pPr>
-        <w:ind w:left="720"/>
-      </w:pPr>
-      <w:r>
-        <w:rPr>
-          <w:b/>
-        </w:rPr>
-        <w:t>PRIMARY KEY</w:t>
-      </w:r>
-      <w:r>
-        <w:t xml:space="preserve"> </w:t>
-      </w:r>
-      <w:proofErr w:type="spellStart"/>
-      <w:r>
-        <w:t>AddressID</w:t>
-      </w:r>
-      <w:proofErr w:type="spellEnd"/>
-    </w:p>
-    <w:p>
-      <w:pPr>
-        <w:rPr>
-          <w:b/>
-        </w:rPr>
-      </w:pPr>
-      <w:r>
-        <w:rPr>
-          <w:b/>
-        </w:rPr>
-        <w:tab/>
-      </w:r>
-    </w:p>
-    <w:p>
-      <w:pPr>
-        <w:ind w:left="720"/>
-      </w:pPr>
-      <w:proofErr w:type="spellStart"/>
-      <w:proofErr w:type="gramStart"/>
-      <w:r>
-        <w:rPr>
-          <w:b/>
-        </w:rPr>
-        <w:t>CustomerLogin</w:t>
-      </w:r>
-      <w:proofErr w:type="spellEnd"/>
-      <w:r>
-        <w:rPr>
-          <w:b/>
-        </w:rPr>
-        <w:t>(</w:t>
-      </w:r>
-      <w:proofErr w:type="spellStart"/>
-      <w:proofErr w:type="gramEnd"/>
-      <w:r>
-        <w:t>customerPassword</w:t>
-      </w:r>
-      <w:proofErr w:type="spellEnd"/>
-      <w:r>
-        <w:t xml:space="preserve">, </w:t>
-      </w:r>
-      <w:proofErr w:type="spellStart"/>
-      <w:r>
-        <w:t>CustomerID</w:t>
-      </w:r>
-      <w:proofErr w:type="spellEnd"/>
-      <w:r>
-        <w:t xml:space="preserve">, </w:t>
-      </w:r>
-      <w:proofErr w:type="spellStart"/>
-      <w:r>
-        <w:t>CustomerEmail</w:t>
-      </w:r>
-      <w:proofErr w:type="spellEnd"/>
-      <w:r>
-        <w:t>)</w:t>
-      </w:r>
-    </w:p>
-    <w:p>
-      <w:r>
-        <w:rPr>
-          <w:b/>
-        </w:rPr>
-        <w:tab/>
-      </w:r>
-      <w:r>
-        <w:rPr>
-          <w:b/>
-        </w:rPr>
-        <w:tab/>
-        <w:t xml:space="preserve">FOREIGN KEY </w:t>
-      </w:r>
-      <w:proofErr w:type="spellStart"/>
-      <w:r>
-        <w:t>CustomerID</w:t>
-      </w:r>
-      <w:proofErr w:type="spellEnd"/>
-      <w:r>
-        <w:t xml:space="preserve"> References Customer(</w:t>
-      </w:r>
-      <w:proofErr w:type="spellStart"/>
-      <w:r>
-        <w:t>CustomerID</w:t>
-      </w:r>
-      <w:proofErr w:type="spellEnd"/>
-      <w:r>
-        <w:t>)</w:t>
-      </w:r>
-    </w:p>
-    <w:p>
-      <w:pPr>
-        <w:rPr>
-          <w:b/>
-        </w:rPr>
-      </w:pPr>
-    </w:p>
-    <w:p>
-      <w:pPr>
-        <w:pStyle w:val="Heading2"/>
-      </w:pPr>
-      <w:r>
-        <w:lastRenderedPageBreak/>
-        <w:t>Admin</w:t>
-      </w:r>
-    </w:p>
-    <w:p>
-      <w:pPr>
-        <w:pStyle w:val="Heading3"/>
-        <w:rPr>
-          <w:rStyle w:val="Heading3Char"/>
-        </w:rPr>
-      </w:pPr>
-      <w:r>
-        <w:t>Un-Normalised</w:t>
-      </w:r>
-    </w:p>
-    <w:p>
-      <w:r>
-        <w:tab/>
-      </w:r>
-      <w:proofErr w:type="gramStart"/>
-      <w:r>
-        <w:rPr>
-          <w:b/>
-        </w:rPr>
-        <w:t>Admin(</w:t>
-      </w:r>
-      <w:proofErr w:type="spellStart"/>
-      <w:proofErr w:type="gramEnd"/>
-      <w:r>
-        <w:t>AdminID</w:t>
-      </w:r>
-      <w:proofErr w:type="spellEnd"/>
-      <w:r>
-        <w:t>, Name, Email, password)</w:t>
-      </w:r>
-    </w:p>
-    <w:p>
-      <w:pPr>
-        <w:pStyle w:val="Heading3"/>
-      </w:pPr>
-      <w:r>
-        <w:t>1</w:t>
-      </w:r>
-      <w:r>
-        <w:rPr>
-          <w:vertAlign w:val="superscript"/>
-        </w:rPr>
-        <w:t>st</w:t>
-      </w:r>
-      <w:r>
-        <w:t xml:space="preserve"> Normal Form</w:t>
-      </w:r>
-    </w:p>
-    <w:p>
-      <w:pPr>
-        <w:ind w:left="720"/>
-      </w:pPr>
-      <w:r>
-        <w:t>This went through the same sort of process as the 1</w:t>
-      </w:r>
-      <w:r>
-        <w:rPr>
-          <w:vertAlign w:val="superscript"/>
-        </w:rPr>
-        <w:t>st</w:t>
-      </w:r>
-      <w:r>
-        <w:t xml:space="preserve"> Normal Form and as such will be essentially the same sort of deal</w:t>
-      </w:r>
-    </w:p>
-    <w:p>
-      <w:pPr>
-        <w:ind w:left="720"/>
-      </w:pPr>
-      <w:proofErr w:type="gramStart"/>
-      <w:r>
-        <w:rPr>
-          <w:b/>
-        </w:rPr>
-        <w:t>Admin(</w:t>
-      </w:r>
-      <w:r>
-        <w:t xml:space="preserve"> </w:t>
-      </w:r>
-      <w:proofErr w:type="spellStart"/>
-      <w:r>
-        <w:t>AdminID</w:t>
-      </w:r>
-      <w:proofErr w:type="spellEnd"/>
-      <w:proofErr w:type="gramEnd"/>
-      <w:r>
-        <w:t xml:space="preserve">, </w:t>
-      </w:r>
-      <w:proofErr w:type="spellStart"/>
-      <w:r>
-        <w:t>fname</w:t>
-      </w:r>
-      <w:proofErr w:type="spellEnd"/>
-      <w:r>
-        <w:t xml:space="preserve">, </w:t>
-      </w:r>
-      <w:proofErr w:type="spellStart"/>
-      <w:r>
-        <w:t>lName</w:t>
-      </w:r>
-      <w:proofErr w:type="spellEnd"/>
-      <w:r>
-        <w:t>, Email, Password)</w:t>
-      </w:r>
-    </w:p>
-    <w:p>
-      <w:pPr>
-        <w:pStyle w:val="Heading3"/>
-      </w:pPr>
-      <w:r>
-        <w:t>2</w:t>
-      </w:r>
-      <w:r>
-        <w:rPr>
-          <w:vertAlign w:val="superscript"/>
-        </w:rPr>
-        <w:t>nd</w:t>
-      </w:r>
-      <w:r>
-        <w:t xml:space="preserve"> Normal Form</w:t>
-      </w:r>
-    </w:p>
-    <w:p>
-      <w:r>
-        <w:tab/>
-        <w:t xml:space="preserve">Login to ensure that it is its own </w:t>
-      </w:r>
-      <w:r>
-        <w:t>weak but connected entity will be made a separate table</w:t>
-      </w:r>
-    </w:p>
-    <w:p>
-      <w:r>
-        <w:tab/>
-      </w:r>
-      <w:proofErr w:type="gramStart"/>
-      <w:r>
-        <w:rPr>
-          <w:b/>
-        </w:rPr>
-        <w:t>Admin(</w:t>
-      </w:r>
-      <w:r>
-        <w:t xml:space="preserve"> </w:t>
-      </w:r>
-      <w:proofErr w:type="spellStart"/>
-      <w:r>
-        <w:rPr>
-          <w:u w:val="single"/>
-        </w:rPr>
-        <w:t>adminID</w:t>
-      </w:r>
-      <w:proofErr w:type="spellEnd"/>
-      <w:proofErr w:type="gramEnd"/>
-      <w:r>
-        <w:t xml:space="preserve">, </w:t>
-      </w:r>
-      <w:proofErr w:type="spellStart"/>
-      <w:r>
-        <w:t>fName</w:t>
-      </w:r>
-      <w:proofErr w:type="spellEnd"/>
-      <w:r>
-        <w:t xml:space="preserve">, </w:t>
-      </w:r>
-      <w:proofErr w:type="spellStart"/>
-      <w:r>
-        <w:t>lName</w:t>
-      </w:r>
-      <w:proofErr w:type="spellEnd"/>
-      <w:r>
-        <w:t xml:space="preserve">, </w:t>
-      </w:r>
-      <w:proofErr w:type="spellStart"/>
-      <w:r>
-        <w:t>adminEmail</w:t>
-      </w:r>
-      <w:proofErr w:type="spellEnd"/>
-      <w:r>
-        <w:t>)</w:t>
-      </w:r>
-    </w:p>
-    <w:p>
-      <w:r>
-        <w:tab/>
-      </w:r>
-      <w:proofErr w:type="spellStart"/>
-      <w:proofErr w:type="gramStart"/>
-      <w:r>
-        <w:rPr>
-          <w:b/>
-        </w:rPr>
-        <w:t>AdminLogin</w:t>
-      </w:r>
-      <w:proofErr w:type="spellEnd"/>
-      <w:r>
-        <w:t xml:space="preserve">( </w:t>
-      </w:r>
-      <w:proofErr w:type="spellStart"/>
-      <w:r>
-        <w:t>adminID</w:t>
-      </w:r>
-      <w:proofErr w:type="spellEnd"/>
-      <w:proofErr w:type="gramEnd"/>
-      <w:r>
-        <w:t xml:space="preserve">, </w:t>
-      </w:r>
-      <w:proofErr w:type="spellStart"/>
-      <w:r>
-        <w:t>adminEmail</w:t>
-      </w:r>
-      <w:proofErr w:type="spellEnd"/>
-      <w:r>
-        <w:t xml:space="preserve">, </w:t>
-      </w:r>
-      <w:proofErr w:type="spellStart"/>
-      <w:r>
-        <w:t>adminPassword</w:t>
-      </w:r>
-      <w:proofErr w:type="spellEnd"/>
-      <w:r>
-        <w:t>)</w:t>
-      </w:r>
-    </w:p>
-    <w:p>
-      <w:pPr>
-        <w:pStyle w:val="Heading3"/>
-      </w:pPr>
-      <w:r>
-        <w:t>3</w:t>
-      </w:r>
-      <w:r>
-        <w:rPr>
-          <w:vertAlign w:val="superscript"/>
-        </w:rPr>
-        <w:t>rd</w:t>
-      </w:r>
-      <w:r>
-        <w:t xml:space="preserve"> Normal Form</w:t>
-      </w:r>
-    </w:p>
-    <w:p>
-      <w:r>
-        <w:tab/>
-        <w:t>Tables already in 3</w:t>
-      </w:r>
-      <w:r>
-        <w:rPr>
-          <w:vertAlign w:val="superscript"/>
-        </w:rPr>
-        <w:t>rd</w:t>
-      </w:r>
-      <w:r>
-        <w:t xml:space="preserve"> Normal Form</w:t>
-      </w:r>
-    </w:p>
-    <w:p>
-      <w:pPr>
-        <w:pStyle w:val="Heading3"/>
-      </w:pPr>
-      <w:r>
-        <w:t>Normalised</w:t>
-      </w:r>
-    </w:p>
-    <w:p>
-      <w:r>
-        <w:tab/>
-      </w:r>
-      <w:proofErr w:type="gramStart"/>
-      <w:r>
-        <w:rPr>
-          <w:b/>
-        </w:rPr>
-        <w:t>Admin(</w:t>
-      </w:r>
-      <w:r>
-        <w:t xml:space="preserve"> </w:t>
-      </w:r>
-      <w:proofErr w:type="spellStart"/>
-      <w:r>
-        <w:rPr>
-          <w:u w:val="single"/>
-        </w:rPr>
-        <w:t>adminID</w:t>
-      </w:r>
-      <w:proofErr w:type="spellEnd"/>
-      <w:proofErr w:type="gramEnd"/>
-      <w:r>
-        <w:t xml:space="preserve">, </w:t>
-      </w:r>
-      <w:proofErr w:type="spellStart"/>
-      <w:r>
-        <w:t>fName</w:t>
-      </w:r>
-      <w:proofErr w:type="spellEnd"/>
-      <w:r>
-        <w:t xml:space="preserve">, </w:t>
-      </w:r>
-      <w:proofErr w:type="spellStart"/>
-      <w:r>
-        <w:t>lName</w:t>
-      </w:r>
-      <w:proofErr w:type="spellEnd"/>
-      <w:r>
-        <w:t xml:space="preserve">, </w:t>
-      </w:r>
-      <w:proofErr w:type="spellStart"/>
-      <w:r>
-        <w:t>adminEmail</w:t>
-      </w:r>
-      <w:proofErr w:type="spellEnd"/>
-      <w:r>
-        <w:t>)</w:t>
-      </w:r>
-    </w:p>
-    <w:p>
-      <w:r>
-        <w:tab/>
-      </w:r>
-      <w:r>
-        <w:rPr>
-          <w:b/>
-        </w:rPr>
-        <w:t>PRIMARY KEY</w:t>
-      </w:r>
-      <w:r>
-        <w:rPr>
-          <w:b/>
-        </w:rPr>
-        <w:t xml:space="preserve"> </w:t>
-      </w:r>
-      <w:proofErr w:type="spellStart"/>
-      <w:r>
-        <w:t>adminID</w:t>
-      </w:r>
-      <w:proofErr w:type="spellEnd"/>
-    </w:p>
-    <w:p/>
-    <w:p>
-      <w:r>
-        <w:tab/>
-      </w:r>
-      <w:proofErr w:type="spellStart"/>
-      <w:proofErr w:type="gramStart"/>
-      <w:r>
-        <w:rPr>
-          <w:b/>
-        </w:rPr>
-        <w:t>AdminLogin</w:t>
-      </w:r>
-      <w:proofErr w:type="spellEnd"/>
-      <w:r>
-        <w:t xml:space="preserve">( </w:t>
-      </w:r>
-      <w:proofErr w:type="spellStart"/>
-      <w:r>
-        <w:t>adminID</w:t>
-      </w:r>
-      <w:proofErr w:type="spellEnd"/>
-      <w:proofErr w:type="gramEnd"/>
-      <w:r>
-        <w:t xml:space="preserve">, </w:t>
-      </w:r>
-      <w:proofErr w:type="spellStart"/>
-      <w:r>
-        <w:t>adminEmail</w:t>
-      </w:r>
-      <w:proofErr w:type="spellEnd"/>
-      <w:r>
-        <w:t xml:space="preserve">, </w:t>
-      </w:r>
-      <w:proofErr w:type="spellStart"/>
-      <w:r>
-        <w:t>adminPassword</w:t>
-      </w:r>
-      <w:proofErr w:type="spellEnd"/>
-      <w:r>
-        <w:t>)</w:t>
-      </w:r>
-    </w:p>
-    <w:p>
-      <w:pPr>
-        <w:ind w:left="720"/>
-      </w:pPr>
-      <w:r>
-        <w:rPr>
-          <w:b/>
-        </w:rPr>
-        <w:t xml:space="preserve">FOREIGN KEY </w:t>
-      </w:r>
-      <w:proofErr w:type="spellStart"/>
-      <w:r>
-        <w:t>adminID</w:t>
-      </w:r>
-      <w:proofErr w:type="spellEnd"/>
-      <w:r>
-        <w:t xml:space="preserve"> REFERENCES Admin(</w:t>
-      </w:r>
-      <w:proofErr w:type="spellStart"/>
-      <w:r>
-        <w:t>AdminID</w:t>
-      </w:r>
-      <w:proofErr w:type="spellEnd"/>
-      <w:r>
-        <w:t>)</w:t>
-      </w:r>
-      <w:r>
-        <w:t xml:space="preserve"> ON UPDATE NO ACTION ON DELETE RESTRICT SET NULL</w:t>
-      </w:r>
-    </w:p>
-    <w:p>
-      <w:pPr>
-        <w:pStyle w:val="Heading2"/>
-      </w:pPr>
-      <w:r>
-        <w:t>Product</w:t>
-      </w:r>
-    </w:p>
-    <w:p>
-      <w:pPr>
-        <w:ind w:left="720"/>
-      </w:pPr>
-      <w:r>
         <w:t xml:space="preserve">This table required </w:t>
       </w:r>
-      <w:proofErr w:type="spellStart"/>
-      <w:r>
-        <w:t>veryu</w:t>
-      </w:r>
-      <w:proofErr w:type="spellEnd"/>
+      <w:r>
+        <w:t>very</w:t>
+      </w:r>
       <w:r>
         <w:t xml:space="preserve"> little normalisation as all the values are already </w:t>
       </w:r>
@@ -1360,7 +1016,6 @@
         <w:pStyle w:val="Heading2"/>
       </w:pPr>
       <w:r>
-        <w:lastRenderedPageBreak/>
         <w:t>Order</w:t>
       </w:r>
     </w:p>
@@ -1852,6 +1507,7 @@
         <w:spacing w:after="0" w:line="240" w:lineRule="auto"/>
       </w:pPr>
       <w:r>
+        <w:lastRenderedPageBreak/>
         <w:tab/>
       </w:r>
       <w:r>
@@ -1879,8 +1535,6 @@
       <w:pPr>
         <w:ind w:firstLine="720"/>
       </w:pPr>
-      <w:bookmarkStart w:id="0" w:name="_GoBack"/>
-      <w:bookmarkEnd w:id="0"/>
     </w:p>
     <w:sectPr>
       <w:pgSz w:w="12240" w:h="15840"/>

</xml_diff>